<commit_message>
Update Rapport Gestion Chantier V6.docx
Correction pagination
</commit_message>
<xml_diff>
--- a/TFE_Rapport/Rapport Gestion Chantier V6.docx
+++ b/TFE_Rapport/Rapport Gestion Chantier V6.docx
@@ -117,24 +117,6 @@
         </w:rPr>
         <w:t>Gestion de Projets</w:t>
       </w:r>
-    </w:p>
-    <w:p>
-      <w:pPr>
-        <w:pStyle w:val="Corpsdetexte"/>
-        <w:rPr>
-          <w:rFonts w:asciiTheme="minorHAnsi" w:hAnsiTheme="minorHAnsi" w:cstheme="minorHAnsi"/>
-          <w:b/>
-        </w:rPr>
-      </w:pPr>
-    </w:p>
-    <w:p>
-      <w:pPr>
-        <w:pStyle w:val="Corpsdetexte"/>
-        <w:rPr>
-          <w:rFonts w:asciiTheme="minorHAnsi" w:hAnsiTheme="minorHAnsi" w:cstheme="minorHAnsi"/>
-          <w:b/>
-        </w:rPr>
-      </w:pPr>
     </w:p>
     <w:p>
       <w:pPr>
@@ -742,6 +724,7 @@
           <w:sz w:val="18"/>
         </w:rPr>
         <w:sectPr>
+          <w:footerReference w:type="default" r:id="rId9"/>
           <w:type w:val="continuous"/>
           <w:pgSz w:w="11910" w:h="16840"/>
           <w:pgMar w:top="1460" w:right="1300" w:bottom="280" w:left="1300" w:header="720" w:footer="720" w:gutter="0"/>
@@ -801,7 +784,7 @@
         </w:rPr>
         <w:fldChar w:fldCharType="separate"/>
       </w:r>
-      <w:hyperlink w:anchor="_Toc75168936" w:history="1">
+      <w:hyperlink w:anchor="_Toc75169681" w:history="1">
         <w:r>
           <w:rPr>
             <w:rStyle w:val="Lienhypertexte"/>
@@ -843,7 +826,7 @@
           <w:rPr>
             <w:webHidden/>
           </w:rPr>
-          <w:instrText xml:space="preserve"> PAGEREF _Toc75168936 \h </w:instrText>
+          <w:instrText xml:space="preserve"> PAGEREF _Toc75169681 \h </w:instrText>
         </w:r>
         <w:r>
           <w:rPr>
@@ -882,7 +865,7 @@
           <w:lang w:eastAsia="fr-BE" w:bidi="ar-SA"/>
         </w:rPr>
       </w:pPr>
-      <w:hyperlink w:anchor="_Toc75168937" w:history="1">
+      <w:hyperlink w:anchor="_Toc75169682" w:history="1">
         <w:r>
           <w:rPr>
             <w:rStyle w:val="Lienhypertexte"/>
@@ -924,7 +907,7 @@
           <w:rPr>
             <w:webHidden/>
           </w:rPr>
-          <w:instrText xml:space="preserve"> PAGEREF _Toc75168937 \h </w:instrText>
+          <w:instrText xml:space="preserve"> PAGEREF _Toc75169682 \h </w:instrText>
         </w:r>
         <w:r>
           <w:rPr>
@@ -962,7 +945,7 @@
           <w:lang w:eastAsia="fr-BE" w:bidi="ar-SA"/>
         </w:rPr>
       </w:pPr>
-      <w:hyperlink w:anchor="_Toc75168938" w:history="1">
+      <w:hyperlink w:anchor="_Toc75169683" w:history="1">
         <w:r>
           <w:rPr>
             <w:rStyle w:val="Lienhypertexte"/>
@@ -1003,7 +986,7 @@
           <w:rPr>
             <w:webHidden/>
           </w:rPr>
-          <w:instrText xml:space="preserve"> PAGEREF _Toc75168938 \h </w:instrText>
+          <w:instrText xml:space="preserve"> PAGEREF _Toc75169683 \h </w:instrText>
         </w:r>
         <w:r>
           <w:rPr>
@@ -1041,7 +1024,7 @@
           <w:lang w:eastAsia="fr-BE" w:bidi="ar-SA"/>
         </w:rPr>
       </w:pPr>
-      <w:hyperlink w:anchor="_Toc75168939" w:history="1">
+      <w:hyperlink w:anchor="_Toc75169684" w:history="1">
         <w:r>
           <w:rPr>
             <w:rStyle w:val="Lienhypertexte"/>
@@ -1082,7 +1065,7 @@
           <w:rPr>
             <w:webHidden/>
           </w:rPr>
-          <w:instrText xml:space="preserve"> PAGEREF _Toc75168939 \h </w:instrText>
+          <w:instrText xml:space="preserve"> PAGEREF _Toc75169684 \h </w:instrText>
         </w:r>
         <w:r>
           <w:rPr>
@@ -1120,7 +1103,7 @@
           <w:lang w:eastAsia="fr-BE" w:bidi="ar-SA"/>
         </w:rPr>
       </w:pPr>
-      <w:hyperlink w:anchor="_Toc75168940" w:history="1">
+      <w:hyperlink w:anchor="_Toc75169685" w:history="1">
         <w:r>
           <w:rPr>
             <w:rStyle w:val="Lienhypertexte"/>
@@ -1161,7 +1144,7 @@
           <w:rPr>
             <w:webHidden/>
           </w:rPr>
-          <w:instrText xml:space="preserve"> PAGEREF _Toc75168940 \h </w:instrText>
+          <w:instrText xml:space="preserve"> PAGEREF _Toc75169685 \h </w:instrText>
         </w:r>
         <w:r>
           <w:rPr>
@@ -1200,7 +1183,7 @@
           <w:lang w:eastAsia="fr-BE" w:bidi="ar-SA"/>
         </w:rPr>
       </w:pPr>
-      <w:hyperlink w:anchor="_Toc75168941" w:history="1">
+      <w:hyperlink w:anchor="_Toc75169686" w:history="1">
         <w:r>
           <w:rPr>
             <w:rStyle w:val="Lienhypertexte"/>
@@ -1242,7 +1225,7 @@
           <w:rPr>
             <w:webHidden/>
           </w:rPr>
-          <w:instrText xml:space="preserve"> PAGEREF _Toc75168941 \h </w:instrText>
+          <w:instrText xml:space="preserve"> PAGEREF _Toc75169686 \h </w:instrText>
         </w:r>
         <w:r>
           <w:rPr>
@@ -1280,7 +1263,7 @@
           <w:lang w:eastAsia="fr-BE" w:bidi="ar-SA"/>
         </w:rPr>
       </w:pPr>
-      <w:hyperlink w:anchor="_Toc75168942" w:history="1">
+      <w:hyperlink w:anchor="_Toc75169687" w:history="1">
         <w:r>
           <w:rPr>
             <w:rStyle w:val="Lienhypertexte"/>
@@ -1321,7 +1304,7 @@
           <w:rPr>
             <w:webHidden/>
           </w:rPr>
-          <w:instrText xml:space="preserve"> PAGEREF _Toc75168942 \h </w:instrText>
+          <w:instrText xml:space="preserve"> PAGEREF _Toc75169687 \h </w:instrText>
         </w:r>
         <w:r>
           <w:rPr>
@@ -1359,7 +1342,7 @@
           <w:lang w:eastAsia="fr-BE" w:bidi="ar-SA"/>
         </w:rPr>
       </w:pPr>
-      <w:hyperlink w:anchor="_Toc75168943" w:history="1">
+      <w:hyperlink w:anchor="_Toc75169688" w:history="1">
         <w:r>
           <w:rPr>
             <w:rStyle w:val="Lienhypertexte"/>
@@ -1400,7 +1383,7 @@
           <w:rPr>
             <w:webHidden/>
           </w:rPr>
-          <w:instrText xml:space="preserve"> PAGEREF _Toc75168943 \h </w:instrText>
+          <w:instrText xml:space="preserve"> PAGEREF _Toc75169688 \h </w:instrText>
         </w:r>
         <w:r>
           <w:rPr>
@@ -1438,7 +1421,7 @@
           <w:lang w:eastAsia="fr-BE" w:bidi="ar-SA"/>
         </w:rPr>
       </w:pPr>
-      <w:hyperlink w:anchor="_Toc75168944" w:history="1">
+      <w:hyperlink w:anchor="_Toc75169689" w:history="1">
         <w:r>
           <w:rPr>
             <w:rStyle w:val="Lienhypertexte"/>
@@ -1479,7 +1462,7 @@
           <w:rPr>
             <w:webHidden/>
           </w:rPr>
-          <w:instrText xml:space="preserve"> PAGEREF _Toc75168944 \h </w:instrText>
+          <w:instrText xml:space="preserve"> PAGEREF _Toc75169689 \h </w:instrText>
         </w:r>
         <w:r>
           <w:rPr>
@@ -1518,7 +1501,7 @@
           <w:lang w:eastAsia="fr-BE" w:bidi="ar-SA"/>
         </w:rPr>
       </w:pPr>
-      <w:hyperlink w:anchor="_Toc75168945" w:history="1">
+      <w:hyperlink w:anchor="_Toc75169690" w:history="1">
         <w:r>
           <w:rPr>
             <w:rStyle w:val="Lienhypertexte"/>
@@ -1560,7 +1543,7 @@
           <w:rPr>
             <w:webHidden/>
           </w:rPr>
-          <w:instrText xml:space="preserve"> PAGEREF _Toc75168945 \h </w:instrText>
+          <w:instrText xml:space="preserve"> PAGEREF _Toc75169690 \h </w:instrText>
         </w:r>
         <w:r>
           <w:rPr>
@@ -1598,7 +1581,7 @@
           <w:lang w:eastAsia="fr-BE" w:bidi="ar-SA"/>
         </w:rPr>
       </w:pPr>
-      <w:hyperlink w:anchor="_Toc75168946" w:history="1">
+      <w:hyperlink w:anchor="_Toc75169691" w:history="1">
         <w:r>
           <w:rPr>
             <w:rStyle w:val="Lienhypertexte"/>
@@ -1639,7 +1622,7 @@
           <w:rPr>
             <w:webHidden/>
           </w:rPr>
-          <w:instrText xml:space="preserve"> PAGEREF _Toc75168946 \h </w:instrText>
+          <w:instrText xml:space="preserve"> PAGEREF _Toc75169691 \h </w:instrText>
         </w:r>
         <w:r>
           <w:rPr>
@@ -1677,7 +1660,7 @@
           <w:lang w:eastAsia="fr-BE" w:bidi="ar-SA"/>
         </w:rPr>
       </w:pPr>
-      <w:hyperlink w:anchor="_Toc75168947" w:history="1">
+      <w:hyperlink w:anchor="_Toc75169692" w:history="1">
         <w:r>
           <w:rPr>
             <w:rStyle w:val="Lienhypertexte"/>
@@ -1718,7 +1701,7 @@
           <w:rPr>
             <w:webHidden/>
           </w:rPr>
-          <w:instrText xml:space="preserve"> PAGEREF _Toc75168947 \h </w:instrText>
+          <w:instrText xml:space="preserve"> PAGEREF _Toc75169692 \h </w:instrText>
         </w:r>
         <w:r>
           <w:rPr>
@@ -1757,7 +1740,7 @@
           <w:lang w:eastAsia="fr-BE" w:bidi="ar-SA"/>
         </w:rPr>
       </w:pPr>
-      <w:hyperlink w:anchor="_Toc75168948" w:history="1">
+      <w:hyperlink w:anchor="_Toc75169693" w:history="1">
         <w:r>
           <w:rPr>
             <w:rStyle w:val="Lienhypertexte"/>
@@ -1799,7 +1782,7 @@
           <w:rPr>
             <w:webHidden/>
           </w:rPr>
-          <w:instrText xml:space="preserve"> PAGEREF _Toc75168948 \h </w:instrText>
+          <w:instrText xml:space="preserve"> PAGEREF _Toc75169693 \h </w:instrText>
         </w:r>
         <w:r>
           <w:rPr>
@@ -1837,7 +1820,7 @@
           <w:lang w:eastAsia="fr-BE" w:bidi="ar-SA"/>
         </w:rPr>
       </w:pPr>
-      <w:hyperlink w:anchor="_Toc75168949" w:history="1">
+      <w:hyperlink w:anchor="_Toc75169694" w:history="1">
         <w:r>
           <w:rPr>
             <w:rStyle w:val="Lienhypertexte"/>
@@ -1878,7 +1861,7 @@
           <w:rPr>
             <w:webHidden/>
           </w:rPr>
-          <w:instrText xml:space="preserve"> PAGEREF _Toc75168949 \h </w:instrText>
+          <w:instrText xml:space="preserve"> PAGEREF _Toc75169694 \h </w:instrText>
         </w:r>
         <w:r>
           <w:rPr>
@@ -1916,7 +1899,7 @@
           <w:lang w:eastAsia="fr-BE" w:bidi="ar-SA"/>
         </w:rPr>
       </w:pPr>
-      <w:hyperlink w:anchor="_Toc75168950" w:history="1">
+      <w:hyperlink w:anchor="_Toc75169695" w:history="1">
         <w:r>
           <w:rPr>
             <w:rStyle w:val="Lienhypertexte"/>
@@ -1957,7 +1940,7 @@
           <w:rPr>
             <w:webHidden/>
           </w:rPr>
-          <w:instrText xml:space="preserve"> PAGEREF _Toc75168950 \h </w:instrText>
+          <w:instrText xml:space="preserve"> PAGEREF _Toc75169695 \h </w:instrText>
         </w:r>
         <w:r>
           <w:rPr>
@@ -1974,7 +1957,7 @@
           <w:rPr>
             <w:webHidden/>
           </w:rPr>
-          <w:t>13</w:t>
+          <w:t>14</w:t>
         </w:r>
         <w:r>
           <w:rPr>
@@ -1995,7 +1978,7 @@
           <w:lang w:eastAsia="fr-BE" w:bidi="ar-SA"/>
         </w:rPr>
       </w:pPr>
-      <w:hyperlink w:anchor="_Toc75168951" w:history="1">
+      <w:hyperlink w:anchor="_Toc75169696" w:history="1">
         <w:r>
           <w:rPr>
             <w:rStyle w:val="Lienhypertexte"/>
@@ -2036,7 +2019,7 @@
           <w:rPr>
             <w:webHidden/>
           </w:rPr>
-          <w:instrText xml:space="preserve"> PAGEREF _Toc75168951 \h </w:instrText>
+          <w:instrText xml:space="preserve"> PAGEREF _Toc75169696 \h </w:instrText>
         </w:r>
         <w:r>
           <w:rPr>
@@ -2074,7 +2057,7 @@
           <w:lang w:eastAsia="fr-BE" w:bidi="ar-SA"/>
         </w:rPr>
       </w:pPr>
-      <w:hyperlink w:anchor="_Toc75168952" w:history="1">
+      <w:hyperlink w:anchor="_Toc75169697" w:history="1">
         <w:r>
           <w:rPr>
             <w:rStyle w:val="Lienhypertexte"/>
@@ -2115,7 +2098,7 @@
           <w:rPr>
             <w:webHidden/>
           </w:rPr>
-          <w:instrText xml:space="preserve"> PAGEREF _Toc75168952 \h </w:instrText>
+          <w:instrText xml:space="preserve"> PAGEREF _Toc75169697 \h </w:instrText>
         </w:r>
         <w:r>
           <w:rPr>
@@ -2153,7 +2136,7 @@
           <w:lang w:eastAsia="fr-BE" w:bidi="ar-SA"/>
         </w:rPr>
       </w:pPr>
-      <w:hyperlink w:anchor="_Toc75168953" w:history="1">
+      <w:hyperlink w:anchor="_Toc75169698" w:history="1">
         <w:r>
           <w:rPr>
             <w:rStyle w:val="Lienhypertexte"/>
@@ -2194,7 +2177,7 @@
           <w:rPr>
             <w:webHidden/>
           </w:rPr>
-          <w:instrText xml:space="preserve"> PAGEREF _Toc75168953 \h </w:instrText>
+          <w:instrText xml:space="preserve"> PAGEREF _Toc75169698 \h </w:instrText>
         </w:r>
         <w:r>
           <w:rPr>
@@ -2211,7 +2194,7 @@
           <w:rPr>
             <w:webHidden/>
           </w:rPr>
-          <w:t>17</w:t>
+          <w:t>18</w:t>
         </w:r>
         <w:r>
           <w:rPr>
@@ -2232,7 +2215,7 @@
           <w:lang w:eastAsia="fr-BE" w:bidi="ar-SA"/>
         </w:rPr>
       </w:pPr>
-      <w:hyperlink w:anchor="_Toc75168954" w:history="1">
+      <w:hyperlink w:anchor="_Toc75169699" w:history="1">
         <w:r>
           <w:rPr>
             <w:rStyle w:val="Lienhypertexte"/>
@@ -2273,7 +2256,7 @@
           <w:rPr>
             <w:webHidden/>
           </w:rPr>
-          <w:instrText xml:space="preserve"> PAGEREF _Toc75168954 \h </w:instrText>
+          <w:instrText xml:space="preserve"> PAGEREF _Toc75169699 \h </w:instrText>
         </w:r>
         <w:r>
           <w:rPr>
@@ -2290,7 +2273,7 @@
           <w:rPr>
             <w:webHidden/>
           </w:rPr>
-          <w:t>18</w:t>
+          <w:t>19</w:t>
         </w:r>
         <w:r>
           <w:rPr>
@@ -2312,7 +2295,7 @@
           <w:lang w:eastAsia="fr-BE" w:bidi="ar-SA"/>
         </w:rPr>
       </w:pPr>
-      <w:hyperlink w:anchor="_Toc75168955" w:history="1">
+      <w:hyperlink w:anchor="_Toc75169700" w:history="1">
         <w:r>
           <w:rPr>
             <w:rStyle w:val="Lienhypertexte"/>
@@ -2354,7 +2337,7 @@
           <w:rPr>
             <w:webHidden/>
           </w:rPr>
-          <w:instrText xml:space="preserve"> PAGEREF _Toc75168955 \h </w:instrText>
+          <w:instrText xml:space="preserve"> PAGEREF _Toc75169700 \h </w:instrText>
         </w:r>
         <w:r>
           <w:rPr>
@@ -2371,7 +2354,7 @@
           <w:rPr>
             <w:webHidden/>
           </w:rPr>
-          <w:t>20</w:t>
+          <w:t>21</w:t>
         </w:r>
         <w:r>
           <w:rPr>
@@ -2392,7 +2375,7 @@
           <w:lang w:eastAsia="fr-BE" w:bidi="ar-SA"/>
         </w:rPr>
       </w:pPr>
-      <w:hyperlink w:anchor="_Toc75168956" w:history="1">
+      <w:hyperlink w:anchor="_Toc75169701" w:history="1">
         <w:r>
           <w:rPr>
             <w:rStyle w:val="Lienhypertexte"/>
@@ -2433,7 +2416,7 @@
           <w:rPr>
             <w:webHidden/>
           </w:rPr>
-          <w:instrText xml:space="preserve"> PAGEREF _Toc75168956 \h </w:instrText>
+          <w:instrText xml:space="preserve"> PAGEREF _Toc75169701 \h </w:instrText>
         </w:r>
         <w:r>
           <w:rPr>
@@ -2450,7 +2433,7 @@
           <w:rPr>
             <w:webHidden/>
           </w:rPr>
-          <w:t>20</w:t>
+          <w:t>21</w:t>
         </w:r>
         <w:r>
           <w:rPr>
@@ -2471,7 +2454,7 @@
           <w:lang w:eastAsia="fr-BE" w:bidi="ar-SA"/>
         </w:rPr>
       </w:pPr>
-      <w:hyperlink w:anchor="_Toc75168957" w:history="1">
+      <w:hyperlink w:anchor="_Toc75169702" w:history="1">
         <w:r>
           <w:rPr>
             <w:rStyle w:val="Lienhypertexte"/>
@@ -2512,7 +2495,7 @@
           <w:rPr>
             <w:webHidden/>
           </w:rPr>
-          <w:instrText xml:space="preserve"> PAGEREF _Toc75168957 \h </w:instrText>
+          <w:instrText xml:space="preserve"> PAGEREF _Toc75169702 \h </w:instrText>
         </w:r>
         <w:r>
           <w:rPr>
@@ -2529,7 +2512,7 @@
           <w:rPr>
             <w:webHidden/>
           </w:rPr>
-          <w:t>21</w:t>
+          <w:t>22</w:t>
         </w:r>
         <w:r>
           <w:rPr>
@@ -2551,7 +2534,7 @@
           <w:lang w:eastAsia="fr-BE" w:bidi="ar-SA"/>
         </w:rPr>
       </w:pPr>
-      <w:hyperlink w:anchor="_Toc75168958" w:history="1">
+      <w:hyperlink w:anchor="_Toc75169703" w:history="1">
         <w:r>
           <w:rPr>
             <w:rStyle w:val="Lienhypertexte"/>
@@ -2593,7 +2576,7 @@
           <w:rPr>
             <w:webHidden/>
           </w:rPr>
-          <w:instrText xml:space="preserve"> PAGEREF _Toc75168958 \h </w:instrText>
+          <w:instrText xml:space="preserve"> PAGEREF _Toc75169703 \h </w:instrText>
         </w:r>
         <w:r>
           <w:rPr>
@@ -2610,7 +2593,7 @@
           <w:rPr>
             <w:webHidden/>
           </w:rPr>
-          <w:t>22</w:t>
+          <w:t>23</w:t>
         </w:r>
         <w:r>
           <w:rPr>
@@ -2632,7 +2615,7 @@
           <w:lang w:eastAsia="fr-BE" w:bidi="ar-SA"/>
         </w:rPr>
       </w:pPr>
-      <w:hyperlink w:anchor="_Toc75168959" w:history="1">
+      <w:hyperlink w:anchor="_Toc75169704" w:history="1">
         <w:r>
           <w:rPr>
             <w:rStyle w:val="Lienhypertexte"/>
@@ -2674,7 +2657,7 @@
           <w:rPr>
             <w:webHidden/>
           </w:rPr>
-          <w:instrText xml:space="preserve"> PAGEREF _Toc75168959 \h </w:instrText>
+          <w:instrText xml:space="preserve"> PAGEREF _Toc75169704 \h </w:instrText>
         </w:r>
         <w:r>
           <w:rPr>
@@ -2691,7 +2674,7 @@
           <w:rPr>
             <w:webHidden/>
           </w:rPr>
-          <w:t>24</w:t>
+          <w:t>25</w:t>
         </w:r>
         <w:r>
           <w:rPr>
@@ -2713,7 +2696,7 @@
           <w:lang w:eastAsia="fr-BE" w:bidi="ar-SA"/>
         </w:rPr>
       </w:pPr>
-      <w:hyperlink w:anchor="_Toc75168960" w:history="1">
+      <w:hyperlink w:anchor="_Toc75169705" w:history="1">
         <w:r>
           <w:rPr>
             <w:rStyle w:val="Lienhypertexte"/>
@@ -2755,7 +2738,7 @@
           <w:rPr>
             <w:webHidden/>
           </w:rPr>
-          <w:instrText xml:space="preserve"> PAGEREF _Toc75168960 \h </w:instrText>
+          <w:instrText xml:space="preserve"> PAGEREF _Toc75169705 \h </w:instrText>
         </w:r>
         <w:r>
           <w:rPr>
@@ -2772,7 +2755,7 @@
           <w:rPr>
             <w:webHidden/>
           </w:rPr>
-          <w:t>25</w:t>
+          <w:t>26</w:t>
         </w:r>
         <w:r>
           <w:rPr>
@@ -2805,6 +2788,13 @@
           <w:rFonts w:asciiTheme="minorHAnsi" w:hAnsiTheme="minorHAnsi" w:cstheme="minorHAnsi"/>
           <w:b/>
           <w:sz w:val="12"/>
+        </w:rPr>
+      </w:pPr>
+    </w:p>
+    <w:p>
+      <w:pPr>
+        <w:rPr>
+          <w:lang w:val="fr-FR" w:eastAsia="fr-FR"/>
         </w:rPr>
       </w:pPr>
     </w:p>
@@ -2828,7 +2818,7 @@
         <w:t xml:space="preserve"> </w:t>
       </w:r>
       <w:bookmarkStart w:id="2" w:name="_Toc390282953"/>
-      <w:bookmarkStart w:id="3" w:name="_Toc75168936"/>
+      <w:bookmarkStart w:id="3" w:name="_Toc75169681"/>
       <w:r>
         <w:rPr>
           <w:rFonts w:asciiTheme="minorHAnsi" w:hAnsiTheme="minorHAnsi" w:cstheme="minorHAnsi"/>
@@ -3571,6 +3561,7 @@
           <w:rFonts w:asciiTheme="minorHAnsi" w:hAnsiTheme="minorHAnsi" w:cstheme="minorHAnsi"/>
           <w:lang w:eastAsia="fr-FR"/>
         </w:rPr>
+        <w:lastRenderedPageBreak/>
         <w:t>Pour cause, l</w:t>
       </w:r>
       <w:r>
@@ -3663,7 +3654,6 @@
           <w:rFonts w:asciiTheme="minorHAnsi" w:hAnsiTheme="minorHAnsi" w:cstheme="minorHAnsi"/>
           <w:lang w:eastAsia="fr-FR"/>
         </w:rPr>
-        <w:lastRenderedPageBreak/>
         <w:t xml:space="preserve">De cette observation, est venu </w:t>
       </w:r>
       <w:r>
@@ -3769,7 +3759,7 @@
       </w:pPr>
       <w:bookmarkStart w:id="4" w:name="_Toc276925962"/>
       <w:bookmarkStart w:id="5" w:name="_Toc390282954"/>
-      <w:bookmarkStart w:id="6" w:name="_Toc75168937"/>
+      <w:bookmarkStart w:id="6" w:name="_Toc75169682"/>
       <w:r>
         <w:rPr>
           <w:rFonts w:asciiTheme="minorHAnsi" w:hAnsiTheme="minorHAnsi" w:cstheme="minorHAnsi"/>
@@ -3796,7 +3786,7 @@
       </w:pPr>
       <w:bookmarkStart w:id="7" w:name="_Toc276925963"/>
       <w:bookmarkStart w:id="8" w:name="_Toc390282955"/>
-      <w:bookmarkStart w:id="9" w:name="_Toc75168938"/>
+      <w:bookmarkStart w:id="9" w:name="_Toc75169683"/>
       <w:r>
         <w:rPr>
           <w:rFonts w:asciiTheme="minorHAnsi" w:hAnsiTheme="minorHAnsi" w:cstheme="minorHAnsi"/>
@@ -3879,7 +3869,7 @@
         </w:rPr>
       </w:pPr>
       <w:bookmarkStart w:id="10" w:name="_Toc390282956"/>
-      <w:bookmarkStart w:id="11" w:name="_Toc75168939"/>
+      <w:bookmarkStart w:id="11" w:name="_Toc75169684"/>
       <w:r>
         <w:rPr>
           <w:rFonts w:asciiTheme="minorHAnsi" w:hAnsiTheme="minorHAnsi" w:cstheme="minorHAnsi"/>
@@ -4051,7 +4041,7 @@
         </w:rPr>
       </w:pPr>
       <w:bookmarkStart w:id="12" w:name="_Toc390282957"/>
-      <w:bookmarkStart w:id="13" w:name="_Toc75168940"/>
+      <w:bookmarkStart w:id="13" w:name="_Toc75169685"/>
       <w:r>
         <w:rPr>
           <w:rFonts w:asciiTheme="minorHAnsi" w:hAnsiTheme="minorHAnsi" w:cstheme="minorHAnsi"/>
@@ -4312,7 +4302,7 @@
       </w:pPr>
       <w:bookmarkStart w:id="14" w:name="_Toc390282958"/>
       <w:bookmarkStart w:id="15" w:name="_Toc276925965"/>
-      <w:bookmarkStart w:id="16" w:name="_Toc75168941"/>
+      <w:bookmarkStart w:id="16" w:name="_Toc75169686"/>
       <w:r>
         <w:rPr>
           <w:rFonts w:asciiTheme="minorHAnsi" w:hAnsiTheme="minorHAnsi" w:cstheme="minorHAnsi"/>
@@ -4331,7 +4321,7 @@
         </w:rPr>
       </w:pPr>
       <w:bookmarkStart w:id="17" w:name="_Toc390282959"/>
-      <w:bookmarkStart w:id="18" w:name="_Toc75168942"/>
+      <w:bookmarkStart w:id="18" w:name="_Toc75169687"/>
       <w:r>
         <w:rPr>
           <w:rFonts w:asciiTheme="minorHAnsi" w:hAnsiTheme="minorHAnsi" w:cstheme="minorHAnsi"/>
@@ -4596,24 +4586,15 @@
           <w:i/>
           <w:iCs/>
         </w:rPr>
-        <w:t>et « personnelles Département Technique </w:t>
-      </w:r>
-      <w:proofErr w:type="gramStart"/>
+        <w:t>et « personnelles Département Technique »</w:t>
+      </w:r>
       <w:r>
         <w:rPr>
           <w:i/>
           <w:iCs/>
         </w:rPr>
-        <w:t>»</w:t>
-      </w:r>
-      <w:r>
-        <w:rPr>
-          <w:i/>
-          <w:iCs/>
-        </w:rPr>
         <w:t>:</w:t>
       </w:r>
-      <w:proofErr w:type="gramEnd"/>
     </w:p>
     <w:p>
       <w:pPr>
@@ -4857,20 +4838,6 @@
       </w:r>
     </w:p>
     <w:p>
-      <w:pPr>
-        <w:keepLines w:val="0"/>
-        <w:spacing w:before="0" w:after="200"/>
-        <w:jc w:val="left"/>
-      </w:pPr>
-    </w:p>
-    <w:p>
-      <w:pPr>
-        <w:keepLines w:val="0"/>
-        <w:spacing w:before="0" w:after="200"/>
-        <w:jc w:val="left"/>
-      </w:pPr>
-    </w:p>
-    <w:p>
       <w:r>
         <w:lastRenderedPageBreak/>
         <w:t>Espace ‘entrepreneurs’ et ‘</w:t>
@@ -4974,7 +4941,7 @@
         </w:rPr>
       </w:pPr>
       <w:bookmarkStart w:id="19" w:name="_Toc390282960"/>
-      <w:bookmarkStart w:id="20" w:name="_Toc75168943"/>
+      <w:bookmarkStart w:id="20" w:name="_Toc75169688"/>
       <w:r>
         <w:rPr>
           <w:rFonts w:asciiTheme="minorHAnsi" w:hAnsiTheme="minorHAnsi" w:cstheme="minorHAnsi"/>
@@ -5364,7 +5331,7 @@
         </w:rPr>
       </w:pPr>
       <w:bookmarkStart w:id="21" w:name="_Toc390282961"/>
-      <w:bookmarkStart w:id="22" w:name="_Toc75168944"/>
+      <w:bookmarkStart w:id="22" w:name="_Toc75169689"/>
       <w:r>
         <w:rPr>
           <w:rFonts w:asciiTheme="minorHAnsi" w:hAnsiTheme="minorHAnsi" w:cstheme="minorHAnsi"/>
@@ -5489,7 +5456,7 @@
                     <pic:cNvPicPr/>
                   </pic:nvPicPr>
                   <pic:blipFill rotWithShape="1">
-                    <a:blip r:embed="rId9"/>
+                    <a:blip r:embed="rId10"/>
                     <a:srcRect l="10044" t="46950" r="27383" b="26259"/>
                     <a:stretch/>
                   </pic:blipFill>
@@ -5555,52 +5522,6 @@
                 <pic:pic xmlns:pic="http://schemas.openxmlformats.org/drawingml/2006/picture">
                   <pic:nvPicPr>
                     <pic:cNvPr id="4" name="Image 4"/>
-                    <pic:cNvPicPr/>
-                  </pic:nvPicPr>
-                  <pic:blipFill>
-                    <a:blip r:embed="rId10" cstate="print">
-                      <a:extLst>
-                        <a:ext uri="{28A0092B-C50C-407E-A947-70E740481C1C}">
-                          <a14:useLocalDpi xmlns:a14="http://schemas.microsoft.com/office/drawing/2010/main" val="0"/>
-                        </a:ext>
-                      </a:extLst>
-                    </a:blip>
-                    <a:stretch>
-                      <a:fillRect/>
-                    </a:stretch>
-                  </pic:blipFill>
-                  <pic:spPr>
-                    <a:xfrm>
-                      <a:off x="0" y="0"/>
-                      <a:ext cx="1219202" cy="697993"/>
-                    </a:xfrm>
-                    <a:prstGeom prst="rect">
-                      <a:avLst/>
-                    </a:prstGeom>
-                  </pic:spPr>
-                </pic:pic>
-              </a:graphicData>
-            </a:graphic>
-          </wp:inline>
-        </w:drawing>
-      </w:r>
-      <w:r>
-        <w:rPr>
-          <w:noProof/>
-        </w:rPr>
-        <w:drawing>
-          <wp:inline distT="0" distB="0" distL="0" distR="0" wp14:anchorId="6E73BD5C" wp14:editId="552F1CA2">
-            <wp:extent cx="1219202" cy="697993"/>
-            <wp:effectExtent l="0" t="0" r="0" b="6985"/>
-            <wp:docPr id="5" name="Image 5"/>
-            <wp:cNvGraphicFramePr>
-              <a:graphicFrameLocks xmlns:a="http://schemas.openxmlformats.org/drawingml/2006/main" noChangeAspect="1"/>
-            </wp:cNvGraphicFramePr>
-            <a:graphic xmlns:a="http://schemas.openxmlformats.org/drawingml/2006/main">
-              <a:graphicData uri="http://schemas.openxmlformats.org/drawingml/2006/picture">
-                <pic:pic xmlns:pic="http://schemas.openxmlformats.org/drawingml/2006/picture">
-                  <pic:nvPicPr>
-                    <pic:cNvPr id="5" name="Image 5"/>
                     <pic:cNvPicPr/>
                   </pic:nvPicPr>
                   <pic:blipFill>
@@ -5630,6 +5551,52 @@
           </wp:inline>
         </w:drawing>
       </w:r>
+      <w:r>
+        <w:rPr>
+          <w:noProof/>
+        </w:rPr>
+        <w:drawing>
+          <wp:inline distT="0" distB="0" distL="0" distR="0" wp14:anchorId="6E73BD5C" wp14:editId="552F1CA2">
+            <wp:extent cx="1219202" cy="697993"/>
+            <wp:effectExtent l="0" t="0" r="0" b="6985"/>
+            <wp:docPr id="5" name="Image 5"/>
+            <wp:cNvGraphicFramePr>
+              <a:graphicFrameLocks xmlns:a="http://schemas.openxmlformats.org/drawingml/2006/main" noChangeAspect="1"/>
+            </wp:cNvGraphicFramePr>
+            <a:graphic xmlns:a="http://schemas.openxmlformats.org/drawingml/2006/main">
+              <a:graphicData uri="http://schemas.openxmlformats.org/drawingml/2006/picture">
+                <pic:pic xmlns:pic="http://schemas.openxmlformats.org/drawingml/2006/picture">
+                  <pic:nvPicPr>
+                    <pic:cNvPr id="5" name="Image 5"/>
+                    <pic:cNvPicPr/>
+                  </pic:nvPicPr>
+                  <pic:blipFill>
+                    <a:blip r:embed="rId12" cstate="print">
+                      <a:extLst>
+                        <a:ext uri="{28A0092B-C50C-407E-A947-70E740481C1C}">
+                          <a14:useLocalDpi xmlns:a14="http://schemas.microsoft.com/office/drawing/2010/main" val="0"/>
+                        </a:ext>
+                      </a:extLst>
+                    </a:blip>
+                    <a:stretch>
+                      <a:fillRect/>
+                    </a:stretch>
+                  </pic:blipFill>
+                  <pic:spPr>
+                    <a:xfrm>
+                      <a:off x="0" y="0"/>
+                      <a:ext cx="1219202" cy="697993"/>
+                    </a:xfrm>
+                    <a:prstGeom prst="rect">
+                      <a:avLst/>
+                    </a:prstGeom>
+                  </pic:spPr>
+                </pic:pic>
+              </a:graphicData>
+            </a:graphic>
+          </wp:inline>
+        </w:drawing>
+      </w:r>
     </w:p>
     <w:p>
       <w:pPr>
@@ -5669,7 +5636,7 @@
                     <pic:cNvPicPr/>
                   </pic:nvPicPr>
                   <pic:blipFill rotWithShape="1">
-                    <a:blip r:embed="rId12"/>
+                    <a:blip r:embed="rId13"/>
                     <a:srcRect l="11500" t="28959" r="69027" b="67367"/>
                     <a:stretch/>
                   </pic:blipFill>
@@ -5757,7 +5724,7 @@
         </w:rPr>
       </w:pPr>
       <w:bookmarkStart w:id="23" w:name="_Toc390282962"/>
-      <w:bookmarkStart w:id="24" w:name="_Toc75168945"/>
+      <w:bookmarkStart w:id="24" w:name="_Toc75169690"/>
       <w:r>
         <w:rPr>
           <w:rFonts w:asciiTheme="minorHAnsi" w:hAnsiTheme="minorHAnsi" w:cstheme="minorHAnsi"/>
@@ -5776,7 +5743,7 @@
         </w:rPr>
       </w:pPr>
       <w:bookmarkStart w:id="25" w:name="_Toc390282963"/>
-      <w:bookmarkStart w:id="26" w:name="_Toc75168946"/>
+      <w:bookmarkStart w:id="26" w:name="_Toc75169691"/>
       <w:r>
         <w:rPr>
           <w:rFonts w:asciiTheme="minorHAnsi" w:hAnsiTheme="minorHAnsi" w:cstheme="minorHAnsi"/>
@@ -6120,7 +6087,6 @@
         <w:t xml:space="preserve">Accès </w:t>
       </w:r>
       <w:proofErr w:type="spellStart"/>
-      <w:proofErr w:type="gramStart"/>
       <w:r>
         <w:rPr>
           <w:lang w:val="fr-FR" w:eastAsia="x-none" w:bidi="ar-SA"/>
@@ -6132,16 +6098,9 @@
         <w:rPr>
           <w:lang w:val="fr-FR" w:eastAsia="x-none" w:bidi="ar-SA"/>
         </w:rPr>
-        <w:t>:</w:t>
-      </w:r>
-      <w:proofErr w:type="gramEnd"/>
-      <w:r>
-        <w:rPr>
-          <w:lang w:val="fr-FR" w:eastAsia="x-none" w:bidi="ar-SA"/>
-        </w:rPr>
-        <w:t xml:space="preserve"> </w:t>
-      </w:r>
-      <w:hyperlink r:id="rId13" w:history="1">
+        <w:t xml:space="preserve">: </w:t>
+      </w:r>
+      <w:hyperlink r:id="rId14" w:history="1">
         <w:r>
           <w:rPr>
             <w:lang w:val="fr-FR" w:eastAsia="x-none" w:bidi="ar-SA"/>
@@ -6287,21 +6246,13 @@
       <w:r>
         <w:t>« </w:t>
       </w:r>
-      <w:proofErr w:type="gramStart"/>
-      <w:r>
-        <w:rPr>
-          <w:lang w:val="fr-FR" w:eastAsia="x-none" w:bidi="ar-SA"/>
-        </w:rPr>
-        <w:t>http</w:t>
-      </w:r>
-      <w:proofErr w:type="gramEnd"/>
-      <w:r>
-        <w:rPr>
-          <w:lang w:val="fr-FR" w:eastAsia="x-none" w:bidi="ar-SA"/>
-        </w:rPr>
-        <w:t>://</w:t>
-      </w:r>
-      <w:hyperlink r:id="rId14" w:history="1">
+      <w:r>
+        <w:rPr>
+          <w:lang w:val="fr-FR" w:eastAsia="x-none" w:bidi="ar-SA"/>
+        </w:rPr>
+        <w:t>http://</w:t>
+      </w:r>
+      <w:hyperlink r:id="rId15" w:history="1">
         <w:r>
           <w:rPr>
             <w:lang w:val="fr-FR" w:eastAsia="x-none" w:bidi="ar-SA"/>
@@ -6326,6 +6277,7 @@
         <w:rPr>
           <w:lang w:val="fr-FR" w:eastAsia="x-none" w:bidi="ar-SA"/>
         </w:rPr>
+        <w:lastRenderedPageBreak/>
         <w:t>Concernant les navigateur</w:t>
       </w:r>
       <w:r>
@@ -6387,7 +6339,6 @@
         <w:rPr>
           <w:lang w:val="fr-FR" w:eastAsia="x-none" w:bidi="ar-SA"/>
         </w:rPr>
-        <w:lastRenderedPageBreak/>
         <w:t xml:space="preserve">Pour la partie esthétique du site, on utilisera le </w:t>
       </w:r>
       <w:proofErr w:type="spellStart"/>
@@ -6775,7 +6726,7 @@
         </w:rPr>
       </w:pPr>
       <w:bookmarkStart w:id="27" w:name="_Toc390282964"/>
-      <w:bookmarkStart w:id="28" w:name="_Toc75168947"/>
+      <w:bookmarkStart w:id="28" w:name="_Toc75169692"/>
       <w:r>
         <w:rPr>
           <w:rFonts w:asciiTheme="minorHAnsi" w:hAnsiTheme="minorHAnsi" w:cstheme="minorHAnsi"/>
@@ -6907,6 +6858,7 @@
         </w:numPr>
       </w:pPr>
       <w:r>
+        <w:lastRenderedPageBreak/>
         <w:t xml:space="preserve">Accès </w:t>
       </w:r>
       <w:r>
@@ -7054,7 +7006,6 @@
         </w:numPr>
       </w:pPr>
       <w:r>
-        <w:lastRenderedPageBreak/>
         <w:t>R</w:t>
       </w:r>
       <w:r>
@@ -7131,7 +7082,7 @@
         </w:rPr>
       </w:pPr>
       <w:bookmarkStart w:id="29" w:name="_Toc390282965"/>
-      <w:bookmarkStart w:id="30" w:name="_Toc75168948"/>
+      <w:bookmarkStart w:id="30" w:name="_Toc75169693"/>
       <w:r>
         <w:rPr>
           <w:rFonts w:asciiTheme="minorHAnsi" w:hAnsiTheme="minorHAnsi" w:cstheme="minorHAnsi"/>
@@ -7149,7 +7100,7 @@
           <w:rFonts w:asciiTheme="minorHAnsi" w:hAnsiTheme="minorHAnsi" w:cstheme="minorHAnsi"/>
         </w:rPr>
       </w:pPr>
-      <w:bookmarkStart w:id="31" w:name="_Toc75168949"/>
+      <w:bookmarkStart w:id="31" w:name="_Toc75169694"/>
       <w:r>
         <w:rPr>
           <w:rFonts w:asciiTheme="minorHAnsi" w:hAnsiTheme="minorHAnsi" w:cstheme="minorHAnsi"/>
@@ -7193,7 +7144,7 @@
                     <pic:cNvPicPr/>
                   </pic:nvPicPr>
                   <pic:blipFill rotWithShape="1">
-                    <a:blip r:embed="rId15"/>
+                    <a:blip r:embed="rId16"/>
                     <a:srcRect l="13263" t="9327" r="12114" b="41209"/>
                     <a:stretch/>
                   </pic:blipFill>
@@ -7295,7 +7246,7 @@
                     <pic:cNvPicPr/>
                   </pic:nvPicPr>
                   <pic:blipFill rotWithShape="1">
-                    <a:blip r:embed="rId16"/>
+                    <a:blip r:embed="rId17"/>
                     <a:srcRect l="13987" t="9370" r="13028" b="36792"/>
                     <a:stretch/>
                   </pic:blipFill>
@@ -7371,7 +7322,6 @@
           <w:rFonts w:asciiTheme="minorHAnsi" w:hAnsiTheme="minorHAnsi" w:cstheme="minorHAnsi"/>
           <w:lang w:val="fr-FR" w:eastAsia="x-none" w:bidi="ar-SA"/>
         </w:rPr>
-        <w:lastRenderedPageBreak/>
         <w:t>Cliquez sur bouton « Ajouter »</w:t>
       </w:r>
     </w:p>
@@ -7434,7 +7384,7 @@
                     <pic:cNvPicPr/>
                   </pic:nvPicPr>
                   <pic:blipFill rotWithShape="1">
-                    <a:blip r:embed="rId17"/>
+                    <a:blip r:embed="rId18"/>
                     <a:srcRect l="11469" t="9410" r="12648" b="8706"/>
                     <a:stretch/>
                   </pic:blipFill>
@@ -7469,11 +7419,12 @@
           <w:rFonts w:asciiTheme="minorHAnsi" w:hAnsiTheme="minorHAnsi" w:cstheme="minorHAnsi"/>
         </w:rPr>
       </w:pPr>
-      <w:bookmarkStart w:id="32" w:name="_Toc75168950"/>
-      <w:r>
-        <w:rPr>
-          <w:rFonts w:asciiTheme="minorHAnsi" w:hAnsiTheme="minorHAnsi" w:cstheme="minorHAnsi"/>
-        </w:rPr>
+      <w:bookmarkStart w:id="32" w:name="_Toc75169695"/>
+      <w:r>
+        <w:rPr>
+          <w:rFonts w:asciiTheme="minorHAnsi" w:hAnsiTheme="minorHAnsi" w:cstheme="minorHAnsi"/>
+        </w:rPr>
+        <w:lastRenderedPageBreak/>
         <w:t>Vue sur les statiques</w:t>
       </w:r>
       <w:bookmarkEnd w:id="32"/>
@@ -7507,7 +7458,7 @@
                     <pic:cNvPicPr/>
                   </pic:nvPicPr>
                   <pic:blipFill rotWithShape="1">
-                    <a:blip r:embed="rId18"/>
+                    <a:blip r:embed="rId19"/>
                     <a:srcRect l="13111" t="9845" r="12883" b="6762"/>
                     <a:stretch/>
                   </pic:blipFill>
@@ -7542,12 +7493,11 @@
           <w:rFonts w:asciiTheme="minorHAnsi" w:hAnsiTheme="minorHAnsi" w:cstheme="minorHAnsi"/>
         </w:rPr>
       </w:pPr>
-      <w:bookmarkStart w:id="33" w:name="_Toc75168951"/>
-      <w:r>
-        <w:rPr>
-          <w:rFonts w:asciiTheme="minorHAnsi" w:hAnsiTheme="minorHAnsi" w:cstheme="minorHAnsi"/>
-        </w:rPr>
-        <w:lastRenderedPageBreak/>
+      <w:bookmarkStart w:id="33" w:name="_Toc75169696"/>
+      <w:r>
+        <w:rPr>
+          <w:rFonts w:asciiTheme="minorHAnsi" w:hAnsiTheme="minorHAnsi" w:cstheme="minorHAnsi"/>
+        </w:rPr>
         <w:t>Création et édition de projet</w:t>
       </w:r>
       <w:bookmarkEnd w:id="33"/>
@@ -7610,7 +7560,7 @@
                     <pic:cNvPicPr/>
                   </pic:nvPicPr>
                   <pic:blipFill rotWithShape="1">
-                    <a:blip r:embed="rId19"/>
+                    <a:blip r:embed="rId20"/>
                     <a:srcRect l="13921" t="9660" r="12947" b="50580"/>
                     <a:stretch/>
                   </pic:blipFill>
@@ -7666,6 +7616,7 @@
           <w:noProof/>
           <w:lang w:eastAsia="fr-BE"/>
         </w:rPr>
+        <w:lastRenderedPageBreak/>
         <w:drawing>
           <wp:inline distT="0" distB="0" distL="0" distR="0" wp14:anchorId="576E4BEA" wp14:editId="669356FC">
             <wp:extent cx="5734494" cy="3743325"/>
@@ -7682,7 +7633,7 @@
                     <pic:cNvPicPr/>
                   </pic:nvPicPr>
                   <pic:blipFill rotWithShape="1">
-                    <a:blip r:embed="rId20"/>
+                    <a:blip r:embed="rId21"/>
                     <a:srcRect l="12546" t="9495" r="13933" b="5185"/>
                     <a:stretch/>
                   </pic:blipFill>
@@ -7726,12 +7677,11 @@
           <w:rFonts w:asciiTheme="minorHAnsi" w:hAnsiTheme="minorHAnsi" w:cstheme="minorHAnsi"/>
         </w:rPr>
       </w:pPr>
-      <w:bookmarkStart w:id="34" w:name="_Toc75168952"/>
-      <w:r>
-        <w:rPr>
-          <w:rFonts w:asciiTheme="minorHAnsi" w:hAnsiTheme="minorHAnsi" w:cstheme="minorHAnsi"/>
-        </w:rPr>
-        <w:lastRenderedPageBreak/>
+      <w:bookmarkStart w:id="34" w:name="_Toc75169697"/>
+      <w:r>
+        <w:rPr>
+          <w:rFonts w:asciiTheme="minorHAnsi" w:hAnsiTheme="minorHAnsi" w:cstheme="minorHAnsi"/>
+        </w:rPr>
         <w:t>Invitation « Personnes externes »</w:t>
       </w:r>
       <w:bookmarkEnd w:id="34"/>
@@ -7786,6 +7736,7 @@
           <w:noProof/>
           <w:lang w:eastAsia="fr-BE"/>
         </w:rPr>
+        <w:lastRenderedPageBreak/>
         <w:drawing>
           <wp:anchor distT="0" distB="0" distL="114300" distR="114300" simplePos="0" relativeHeight="251660288" behindDoc="0" locked="0" layoutInCell="1" allowOverlap="1" wp14:anchorId="35B58BF2" wp14:editId="0E39BE70">
             <wp:simplePos x="0" y="0"/>
@@ -7810,7 +7761,7 @@
                     <pic:cNvPicPr/>
                   </pic:nvPicPr>
                   <pic:blipFill rotWithShape="1">
-                    <a:blip r:embed="rId21" cstate="print">
+                    <a:blip r:embed="rId22" cstate="print">
                       <a:extLst>
                         <a:ext uri="{28A0092B-C50C-407E-A947-70E740481C1C}">
                           <a14:useLocalDpi xmlns:a14="http://schemas.microsoft.com/office/drawing/2010/main" val="0"/>
@@ -7870,7 +7821,7 @@
                     <pic:cNvPicPr/>
                   </pic:nvPicPr>
                   <pic:blipFill rotWithShape="1">
-                    <a:blip r:embed="rId22"/>
+                    <a:blip r:embed="rId23"/>
                     <a:srcRect l="11764" t="9704" r="14135" b="4836"/>
                     <a:stretch/>
                   </pic:blipFill>
@@ -7942,7 +7893,7 @@
                     <pic:cNvPicPr/>
                   </pic:nvPicPr>
                   <pic:blipFill rotWithShape="1">
-                    <a:blip r:embed="rId23"/>
+                    <a:blip r:embed="rId24"/>
                     <a:srcRect l="13924" t="9757" r="13815" b="50895"/>
                     <a:stretch/>
                   </pic:blipFill>
@@ -7999,7 +7950,7 @@
                     <pic:cNvPicPr/>
                   </pic:nvPicPr>
                   <pic:blipFill rotWithShape="1">
-                    <a:blip r:embed="rId24"/>
+                    <a:blip r:embed="rId25"/>
                     <a:srcRect l="13068" t="9411" r="14349" b="68633"/>
                     <a:stretch/>
                   </pic:blipFill>
@@ -8039,10 +7990,8 @@
           <w:rFonts w:asciiTheme="minorHAnsi" w:hAnsiTheme="minorHAnsi" w:cstheme="minorHAnsi"/>
           <w:lang w:val="fr-FR" w:eastAsia="x-none" w:bidi="ar-SA"/>
         </w:rPr>
-        <w:lastRenderedPageBreak/>
         <w:t>Vérifier votre boîte mail (surtout les spam </w:t>
       </w:r>
-      <w:proofErr w:type="gramStart"/>
       <w:r>
         <w:rPr>
           <mc:AlternateContent>
@@ -8071,7 +8020,6 @@
         </w:rPr>
         <w:t xml:space="preserve"> )</w:t>
       </w:r>
-      <w:proofErr w:type="gramEnd"/>
     </w:p>
     <w:p>
       <w:pPr>
@@ -8086,6 +8034,7 @@
           <w:noProof/>
           <w:lang w:eastAsia="fr-BE"/>
         </w:rPr>
+        <w:lastRenderedPageBreak/>
         <w:drawing>
           <wp:inline distT="0" distB="0" distL="0" distR="0" wp14:anchorId="3B475A6C" wp14:editId="23A7220E">
             <wp:extent cx="5516880" cy="2392959"/>
@@ -8102,7 +8051,7 @@
                     <pic:cNvPicPr/>
                   </pic:nvPicPr>
                   <pic:blipFill>
-                    <a:blip r:embed="rId25"/>
+                    <a:blip r:embed="rId26"/>
                     <a:stretch>
                       <a:fillRect/>
                     </a:stretch>
@@ -8167,7 +8116,7 @@
                     <pic:cNvPicPr/>
                   </pic:nvPicPr>
                   <pic:blipFill rotWithShape="1">
-                    <a:blip r:embed="rId26"/>
+                    <a:blip r:embed="rId27"/>
                     <a:srcRect l="24002" t="10041" r="19365" b="30994"/>
                     <a:stretch/>
                   </pic:blipFill>
@@ -8238,7 +8187,7 @@
           <w:rFonts w:asciiTheme="minorHAnsi" w:hAnsiTheme="minorHAnsi" w:cstheme="minorHAnsi"/>
         </w:rPr>
       </w:pPr>
-      <w:bookmarkStart w:id="35" w:name="_Toc75168953"/>
+      <w:bookmarkStart w:id="35" w:name="_Toc75169698"/>
       <w:r>
         <w:rPr>
           <w:rFonts w:asciiTheme="minorHAnsi" w:hAnsiTheme="minorHAnsi" w:cstheme="minorHAnsi"/>
@@ -8322,7 +8271,7 @@
                     <pic:cNvPicPr/>
                   </pic:nvPicPr>
                   <pic:blipFill rotWithShape="1">
-                    <a:blip r:embed="rId27"/>
+                    <a:blip r:embed="rId28"/>
                     <a:srcRect l="12176" t="9433" r="13543" b="35384"/>
                     <a:stretch/>
                   </pic:blipFill>
@@ -8432,7 +8381,7 @@
                     <pic:cNvPicPr/>
                   </pic:nvPicPr>
                   <pic:blipFill rotWithShape="1">
-                    <a:blip r:embed="rId28"/>
+                    <a:blip r:embed="rId29"/>
                     <a:srcRect l="13409" t="9598" r="12487" b="34758"/>
                     <a:stretch/>
                   </pic:blipFill>
@@ -8480,7 +8429,6 @@
           <w:rFonts w:asciiTheme="minorHAnsi" w:hAnsiTheme="minorHAnsi" w:cstheme="minorHAnsi"/>
           <w:lang w:val="fr-FR" w:eastAsia="x-none" w:bidi="ar-SA"/>
         </w:rPr>
-        <w:lastRenderedPageBreak/>
         <w:t>Le résultat</w:t>
       </w:r>
     </w:p>
@@ -8513,7 +8461,7 @@
                     <pic:cNvPicPr/>
                   </pic:nvPicPr>
                   <pic:blipFill rotWithShape="1">
-                    <a:blip r:embed="rId29"/>
+                    <a:blip r:embed="rId30"/>
                     <a:srcRect l="13762" t="9444" r="13193" b="21584"/>
                     <a:stretch/>
                   </pic:blipFill>
@@ -8548,7 +8496,7 @@
           <w:rFonts w:asciiTheme="minorHAnsi" w:hAnsiTheme="minorHAnsi" w:cstheme="minorHAnsi"/>
         </w:rPr>
       </w:pPr>
-      <w:bookmarkStart w:id="36" w:name="_Toc75168954"/>
+      <w:bookmarkStart w:id="36" w:name="_Toc75169699"/>
       <w:r>
         <w:rPr>
           <w:rFonts w:asciiTheme="minorHAnsi" w:hAnsiTheme="minorHAnsi" w:cstheme="minorHAnsi"/>
@@ -8628,7 +8576,7 @@
                     <pic:cNvPicPr/>
                   </pic:nvPicPr>
                   <pic:blipFill rotWithShape="1">
-                    <a:blip r:embed="rId30"/>
+                    <a:blip r:embed="rId31"/>
                     <a:srcRect l="14820" t="9723" r="15312" b="37895"/>
                     <a:stretch/>
                   </pic:blipFill>
@@ -8707,7 +8655,6 @@
           <w:noProof/>
           <w:lang w:eastAsia="fr-BE"/>
         </w:rPr>
-        <w:lastRenderedPageBreak/>
         <w:drawing>
           <wp:inline distT="0" distB="0" distL="0" distR="0" wp14:anchorId="3E9E30BB" wp14:editId="7E27B442">
             <wp:extent cx="5628640" cy="3088537"/>
@@ -8724,7 +8671,7 @@
                     <pic:cNvPicPr/>
                   </pic:nvPicPr>
                   <pic:blipFill rotWithShape="1">
-                    <a:blip r:embed="rId31"/>
+                    <a:blip r:embed="rId32"/>
                     <a:srcRect l="15703" t="9723" r="15472" b="23138"/>
                     <a:stretch/>
                   </pic:blipFill>
@@ -8795,7 +8742,7 @@
                     <pic:cNvPicPr/>
                   </pic:nvPicPr>
                   <pic:blipFill rotWithShape="1">
-                    <a:blip r:embed="rId32"/>
+                    <a:blip r:embed="rId33"/>
                     <a:srcRect l="16761" t="9410" r="15135" b="35699"/>
                     <a:stretch/>
                   </pic:blipFill>
@@ -8833,23 +8780,6 @@
     </w:p>
     <w:p>
       <w:pPr>
-        <w:rPr>
-          <w:rFonts w:asciiTheme="minorHAnsi" w:hAnsiTheme="minorHAnsi" w:cstheme="minorHAnsi"/>
-          <w:lang w:val="fr-FR" w:eastAsia="x-none" w:bidi="ar-SA"/>
-        </w:rPr>
-      </w:pPr>
-    </w:p>
-    <w:p>
-      <w:pPr>
-        <w:rPr>
-          <w:rFonts w:asciiTheme="minorHAnsi" w:hAnsiTheme="minorHAnsi" w:cstheme="minorHAnsi"/>
-          <w:color w:val="FF0000"/>
-          <w:lang w:val="fr-FR" w:eastAsia="x-none" w:bidi="ar-SA"/>
-        </w:rPr>
-      </w:pPr>
-    </w:p>
-    <w:p>
-      <w:pPr>
         <w:pStyle w:val="Titre1"/>
         <w:rPr>
           <w:rFonts w:asciiTheme="minorHAnsi" w:hAnsiTheme="minorHAnsi" w:cstheme="minorHAnsi"/>
@@ -8857,7 +8787,7 @@
       </w:pPr>
       <w:bookmarkStart w:id="37" w:name="_Toc276925999"/>
       <w:bookmarkStart w:id="38" w:name="_Toc390282966"/>
-      <w:bookmarkStart w:id="39" w:name="_Toc75168955"/>
+      <w:bookmarkStart w:id="39" w:name="_Toc75169700"/>
       <w:r>
         <w:rPr>
           <w:rFonts w:asciiTheme="minorHAnsi" w:hAnsiTheme="minorHAnsi" w:cstheme="minorHAnsi"/>
@@ -8884,7 +8814,7 @@
       </w:pPr>
       <w:bookmarkStart w:id="40" w:name="_Toc276926000"/>
       <w:bookmarkStart w:id="41" w:name="_Toc390282967"/>
-      <w:bookmarkStart w:id="42" w:name="_Toc75168956"/>
+      <w:bookmarkStart w:id="42" w:name="_Toc75169701"/>
       <w:r>
         <w:rPr>
           <w:rFonts w:asciiTheme="minorHAnsi" w:hAnsiTheme="minorHAnsi" w:cstheme="minorHAnsi"/>
@@ -8943,7 +8873,7 @@
                     <pic:cNvPicPr/>
                   </pic:nvPicPr>
                   <pic:blipFill>
-                    <a:blip r:embed="rId33" cstate="print">
+                    <a:blip r:embed="rId34" cstate="print">
                       <a:extLst>
                         <a:ext uri="{28A0092B-C50C-407E-A947-70E740481C1C}">
                           <a14:useLocalDpi xmlns:a14="http://schemas.microsoft.com/office/drawing/2010/main" val="0"/>
@@ -8985,7 +8915,7 @@
         </w:rPr>
       </w:pPr>
       <w:bookmarkStart w:id="43" w:name="_Toc276926001"/>
-      <w:bookmarkStart w:id="44" w:name="_Toc75168957"/>
+      <w:bookmarkStart w:id="44" w:name="_Toc75169702"/>
       <w:r>
         <w:rPr>
           <w:noProof/>
@@ -9024,7 +8954,7 @@
                     <pic:cNvPicPr/>
                   </pic:nvPicPr>
                   <pic:blipFill rotWithShape="1">
-                    <a:blip r:embed="rId34">
+                    <a:blip r:embed="rId35">
                       <a:extLst>
                         <a:ext uri="{28A0092B-C50C-407E-A947-70E740481C1C}">
                           <a14:useLocalDpi xmlns:a14="http://schemas.microsoft.com/office/drawing/2010/main" val="0"/>
@@ -9095,7 +9025,7 @@
       </w:pPr>
       <w:bookmarkStart w:id="46" w:name="_Toc276926002"/>
       <w:bookmarkStart w:id="47" w:name="_Toc390282969"/>
-      <w:bookmarkStart w:id="48" w:name="_Toc75168958"/>
+      <w:bookmarkStart w:id="48" w:name="_Toc75169703"/>
       <w:r>
         <w:rPr>
           <w:rFonts w:asciiTheme="minorHAnsi" w:hAnsiTheme="minorHAnsi" w:cstheme="minorHAnsi"/>
@@ -9671,6 +9601,7 @@
         <w:rPr>
           <w:rFonts w:asciiTheme="minorHAnsi" w:hAnsiTheme="minorHAnsi" w:cstheme="minorHAnsi"/>
         </w:rPr>
+        <w:lastRenderedPageBreak/>
         <w:t>Passer par le service « Translation »</w:t>
       </w:r>
       <w:r>
@@ -9722,7 +9653,6 @@
         <w:rPr>
           <w:rFonts w:asciiTheme="minorHAnsi" w:hAnsiTheme="minorHAnsi" w:cstheme="minorHAnsi"/>
         </w:rPr>
-        <w:lastRenderedPageBreak/>
         <w:t xml:space="preserve">Finalement, j’ai opté pour </w:t>
       </w:r>
       <w:r>
@@ -9765,7 +9695,7 @@
           <w:rFonts w:asciiTheme="minorHAnsi" w:hAnsiTheme="minorHAnsi" w:cstheme="minorHAnsi"/>
         </w:rPr>
         <w:sectPr>
-          <w:footerReference w:type="first" r:id="rId35"/>
+          <w:footerReference w:type="first" r:id="rId36"/>
           <w:type w:val="continuous"/>
           <w:pgSz w:w="11906" w:h="16838" w:code="9"/>
           <w:pgMar w:top="1418" w:right="1418" w:bottom="1134" w:left="1418" w:header="425" w:footer="709" w:gutter="0"/>
@@ -9801,7 +9731,7 @@
         </w:rPr>
       </w:pPr>
       <w:bookmarkStart w:id="49" w:name="_Toc390282970"/>
-      <w:bookmarkStart w:id="50" w:name="_Toc75168959"/>
+      <w:bookmarkStart w:id="50" w:name="_Toc75169704"/>
       <w:r>
         <w:rPr>
           <w:rFonts w:asciiTheme="minorHAnsi" w:hAnsiTheme="minorHAnsi" w:cstheme="minorHAnsi"/>
@@ -10325,7 +10255,7 @@
           <w:rFonts w:asciiTheme="minorHAnsi" w:hAnsiTheme="minorHAnsi" w:cstheme="minorHAnsi"/>
         </w:rPr>
       </w:pPr>
-      <w:bookmarkStart w:id="51" w:name="_Toc75168960"/>
+      <w:bookmarkStart w:id="51" w:name="_Toc75169705"/>
       <w:r>
         <w:rPr>
           <w:rFonts w:asciiTheme="minorHAnsi" w:hAnsiTheme="minorHAnsi" w:cstheme="minorHAnsi"/>
@@ -10381,7 +10311,7 @@
           <w:lang w:val="fr-BE" w:eastAsia="en-US"/>
         </w:rPr>
       </w:pPr>
-      <w:hyperlink r:id="rId36">
+      <w:hyperlink r:id="rId37">
         <w:r>
           <w:rPr>
             <w:rFonts w:ascii="Calibri" w:hAnsi="Calibri"/>
@@ -10763,6 +10693,86 @@
 
 <file path=word/footer1.xml><?xml version="1.0" encoding="utf-8"?>
 <w:ftr xmlns:wpc="http://schemas.microsoft.com/office/word/2010/wordprocessingCanvas" xmlns:cx="http://schemas.microsoft.com/office/drawing/2014/chartex" xmlns:cx1="http://schemas.microsoft.com/office/drawing/2015/9/8/chartex" xmlns:cx2="http://schemas.microsoft.com/office/drawing/2015/10/21/chartex" xmlns:cx3="http://schemas.microsoft.com/office/drawing/2016/5/9/chartex" xmlns:cx4="http://schemas.microsoft.com/office/drawing/2016/5/10/chartex" xmlns:cx5="http://schemas.microsoft.com/office/drawing/2016/5/11/chartex" xmlns:cx6="http://schemas.microsoft.com/office/drawing/2016/5/12/chartex" xmlns:cx7="http://schemas.microsoft.com/office/drawing/2016/5/13/chartex" xmlns:cx8="http://schemas.microsoft.com/office/drawing/2016/5/14/chartex" xmlns:mc="http://schemas.openxmlformats.org/markup-compatibility/2006" xmlns:aink="http://schemas.microsoft.com/office/drawing/2016/ink" xmlns:am3d="http://schemas.microsoft.com/office/drawing/2017/model3d" xmlns:o="urn:schemas-microsoft-com:office:office" xmlns:r="http://schemas.openxmlformats.org/officeDocument/2006/relationships" xmlns:m="http://schemas.openxmlformats.org/officeDocument/2006/math" xmlns:v="urn:schemas-microsoft-com:vml" xmlns:wp14="http://schemas.microsoft.com/office/word/2010/wordprocessingDrawing" xmlns:wp="http://schemas.openxmlformats.org/drawingml/2006/wordprocessingDrawing" xmlns:w10="urn:schemas-microsoft-com:office:word" xmlns:w="http://schemas.openxmlformats.org/wordprocessingml/2006/main" xmlns:w14="http://schemas.microsoft.com/office/word/2010/wordml" xmlns:w15="http://schemas.microsoft.com/office/word/2012/wordml" xmlns:w16cid="http://schemas.microsoft.com/office/word/2016/wordml/cid" xmlns:w16se="http://schemas.microsoft.com/office/word/2015/wordml/symex" xmlns:wpg="http://schemas.microsoft.com/office/word/2010/wordprocessingGroup" xmlns:wpi="http://schemas.microsoft.com/office/word/2010/wordprocessingInk" xmlns:wne="http://schemas.microsoft.com/office/word/2006/wordml" xmlns:wps="http://schemas.microsoft.com/office/word/2010/wordprocessingShape" mc:Ignorable="w14 w15 w16se w16cid wp14">
+  <w:sdt>
+    <w:sdtPr>
+      <w:id w:val="784463241"/>
+      <w:docPartObj>
+        <w:docPartGallery w:val="Page Numbers (Bottom of Page)"/>
+        <w:docPartUnique/>
+      </w:docPartObj>
+    </w:sdtPr>
+    <w:sdtContent>
+      <w:p>
+        <w:pPr>
+          <w:pStyle w:val="Pieddepage"/>
+          <w:jc w:val="right"/>
+        </w:pPr>
+        <w:r>
+          <w:fldChar w:fldCharType="begin"/>
+        </w:r>
+        <w:r>
+          <w:instrText>PAGE   \* MERGEFORMAT</w:instrText>
+        </w:r>
+        <w:r>
+          <w:fldChar w:fldCharType="separate"/>
+        </w:r>
+        <w:r>
+          <w:rPr>
+            <w:lang w:val="fr-FR"/>
+          </w:rPr>
+          <w:t>2</w:t>
+        </w:r>
+        <w:r>
+          <w:fldChar w:fldCharType="end"/>
+        </w:r>
+      </w:p>
+    </w:sdtContent>
+  </w:sdt>
+  <w:p>
+    <w:pPr>
+      <w:pStyle w:val="Pieddepage"/>
+    </w:pPr>
+  </w:p>
+</w:ftr>
+</file>
+
+<file path=word/footer2.xml><?xml version="1.0" encoding="utf-8"?>
+<w:ftr xmlns:wpc="http://schemas.microsoft.com/office/word/2010/wordprocessingCanvas" xmlns:cx="http://schemas.microsoft.com/office/drawing/2014/chartex" xmlns:cx1="http://schemas.microsoft.com/office/drawing/2015/9/8/chartex" xmlns:cx2="http://schemas.microsoft.com/office/drawing/2015/10/21/chartex" xmlns:cx3="http://schemas.microsoft.com/office/drawing/2016/5/9/chartex" xmlns:cx4="http://schemas.microsoft.com/office/drawing/2016/5/10/chartex" xmlns:cx5="http://schemas.microsoft.com/office/drawing/2016/5/11/chartex" xmlns:cx6="http://schemas.microsoft.com/office/drawing/2016/5/12/chartex" xmlns:cx7="http://schemas.microsoft.com/office/drawing/2016/5/13/chartex" xmlns:cx8="http://schemas.microsoft.com/office/drawing/2016/5/14/chartex" xmlns:mc="http://schemas.openxmlformats.org/markup-compatibility/2006" xmlns:aink="http://schemas.microsoft.com/office/drawing/2016/ink" xmlns:am3d="http://schemas.microsoft.com/office/drawing/2017/model3d" xmlns:o="urn:schemas-microsoft-com:office:office" xmlns:r="http://schemas.openxmlformats.org/officeDocument/2006/relationships" xmlns:m="http://schemas.openxmlformats.org/officeDocument/2006/math" xmlns:v="urn:schemas-microsoft-com:vml" xmlns:wp14="http://schemas.microsoft.com/office/word/2010/wordprocessingDrawing" xmlns:wp="http://schemas.openxmlformats.org/drawingml/2006/wordprocessingDrawing" xmlns:w10="urn:schemas-microsoft-com:office:word" xmlns:w="http://schemas.openxmlformats.org/wordprocessingml/2006/main" xmlns:w14="http://schemas.microsoft.com/office/word/2010/wordml" xmlns:w15="http://schemas.microsoft.com/office/word/2012/wordml" xmlns:w16cid="http://schemas.microsoft.com/office/word/2016/wordml/cid" xmlns:w16se="http://schemas.microsoft.com/office/word/2015/wordml/symex" xmlns:wpg="http://schemas.microsoft.com/office/word/2010/wordprocessingGroup" xmlns:wpi="http://schemas.microsoft.com/office/word/2010/wordprocessingInk" xmlns:wne="http://schemas.microsoft.com/office/word/2006/wordml" xmlns:wps="http://schemas.microsoft.com/office/word/2010/wordprocessingShape" mc:Ignorable="w14 w15 w16se w16cid wp14">
+  <w:sdt>
+    <w:sdtPr>
+      <w:id w:val="1380436985"/>
+      <w:docPartObj>
+        <w:docPartGallery w:val="Page Numbers (Bottom of Page)"/>
+        <w:docPartUnique/>
+      </w:docPartObj>
+    </w:sdtPr>
+    <w:sdtContent>
+      <w:p>
+        <w:pPr>
+          <w:pStyle w:val="Pieddepage"/>
+          <w:jc w:val="right"/>
+        </w:pPr>
+        <w:r>
+          <w:fldChar w:fldCharType="begin"/>
+        </w:r>
+        <w:r>
+          <w:instrText>PAGE   \* MERGEFORMAT</w:instrText>
+        </w:r>
+        <w:r>
+          <w:fldChar w:fldCharType="separate"/>
+        </w:r>
+        <w:r>
+          <w:rPr>
+            <w:lang w:val="fr-FR"/>
+          </w:rPr>
+          <w:t>2</w:t>
+        </w:r>
+        <w:r>
+          <w:fldChar w:fldCharType="end"/>
+        </w:r>
+      </w:p>
+    </w:sdtContent>
+  </w:sdt>
   <w:p>
     <w:pPr>
       <w:pStyle w:val="Pieddepage"/>
@@ -10775,52 +10785,6 @@
         <w:szCs w:val="20"/>
       </w:rPr>
     </w:pPr>
-    <w:r>
-      <w:rPr>
-        <w:rFonts w:ascii="Calibri" w:hAnsi="Calibri"/>
-        <w:color w:val="404040"/>
-        <w:sz w:val="20"/>
-        <w:szCs w:val="20"/>
-      </w:rPr>
-      <w:fldChar w:fldCharType="begin"/>
-    </w:r>
-    <w:r>
-      <w:rPr>
-        <w:rFonts w:ascii="Calibri" w:hAnsi="Calibri"/>
-        <w:color w:val="404040"/>
-        <w:sz w:val="20"/>
-        <w:szCs w:val="20"/>
-      </w:rPr>
-      <w:instrText>PAGE   \* MERGEFORMAT</w:instrText>
-    </w:r>
-    <w:r>
-      <w:rPr>
-        <w:rFonts w:ascii="Calibri" w:hAnsi="Calibri"/>
-        <w:color w:val="404040"/>
-        <w:sz w:val="20"/>
-        <w:szCs w:val="20"/>
-      </w:rPr>
-      <w:fldChar w:fldCharType="separate"/>
-    </w:r>
-    <w:r>
-      <w:rPr>
-        <w:rFonts w:ascii="Calibri" w:hAnsi="Calibri"/>
-        <w:noProof/>
-        <w:color w:val="404040"/>
-        <w:sz w:val="20"/>
-        <w:szCs w:val="20"/>
-      </w:rPr>
-      <w:t>15</w:t>
-    </w:r>
-    <w:r>
-      <w:rPr>
-        <w:rFonts w:ascii="Calibri" w:hAnsi="Calibri"/>
-        <w:color w:val="404040"/>
-        <w:sz w:val="20"/>
-        <w:szCs w:val="20"/>
-      </w:rPr>
-      <w:fldChar w:fldCharType="end"/>
-    </w:r>
   </w:p>
 </w:ftr>
 </file>
@@ -10869,16 +10833,9 @@
           <w:szCs w:val="16"/>
           <w:lang w:val="fr-BE"/>
         </w:rPr>
-        <w:t xml:space="preserve"> heating, ventilation and air-conditioning (chauffage, ventilation et climatisation)</w:t>
-      </w:r>
-    </w:p>
-  </w:footnote>
-  <w:footnote w:id="2">
-    <w:p>
-      <w:pPr>
-        <w:pStyle w:val="Notedebasdepage"/>
-        <w:spacing w:before="0" w:after="0"/>
-      </w:pPr>
+        <w:t xml:space="preserve"> </w:t>
+      </w:r>
+      <w:proofErr w:type="spellStart"/>
       <w:r>
         <w:rPr>
           <w:rFonts w:ascii="Calibri" w:hAnsi="Calibri"/>
@@ -10886,8 +10843,9 @@
           <w:szCs w:val="16"/>
           <w:lang w:val="fr-BE"/>
         </w:rPr>
-        <w:footnoteRef/>
-      </w:r>
+        <w:t>heating</w:t>
+      </w:r>
+      <w:proofErr w:type="spellEnd"/>
       <w:r>
         <w:rPr>
           <w:rFonts w:ascii="Calibri" w:hAnsi="Calibri"/>
@@ -10895,8 +10853,9 @@
           <w:szCs w:val="16"/>
           <w:lang w:val="fr-BE"/>
         </w:rPr>
-        <w:t xml:space="preserve"> Building </w:t>
-      </w:r>
+        <w:t>, ventilation and air-</w:t>
+      </w:r>
+      <w:proofErr w:type="spellStart"/>
       <w:r>
         <w:rPr>
           <w:rFonts w:ascii="Calibri" w:hAnsi="Calibri"/>
@@ -10904,8 +10863,9 @@
           <w:szCs w:val="16"/>
           <w:lang w:val="fr-BE"/>
         </w:rPr>
-        <w:t>I</w:t>
-      </w:r>
+        <w:t>conditioning</w:t>
+      </w:r>
+      <w:proofErr w:type="spellEnd"/>
       <w:r>
         <w:rPr>
           <w:rFonts w:ascii="Calibri" w:hAnsi="Calibri"/>
@@ -10913,8 +10873,16 @@
           <w:szCs w:val="16"/>
           <w:lang w:val="fr-BE"/>
         </w:rPr>
-        <w:t xml:space="preserve">nformation </w:t>
-      </w:r>
+        <w:t xml:space="preserve"> (chauffage, ventilation et climatisation)</w:t>
+      </w:r>
+    </w:p>
+  </w:footnote>
+  <w:footnote w:id="2">
+    <w:p>
+      <w:pPr>
+        <w:pStyle w:val="Notedebasdepage"/>
+        <w:spacing w:before="0" w:after="0"/>
+      </w:pPr>
       <w:r>
         <w:rPr>
           <w:rFonts w:ascii="Calibri" w:hAnsi="Calibri"/>
@@ -10922,7 +10890,7 @@
           <w:szCs w:val="16"/>
           <w:lang w:val="fr-BE"/>
         </w:rPr>
-        <w:t>M</w:t>
+        <w:footnoteRef/>
       </w:r>
       <w:r>
         <w:rPr>
@@ -10931,22 +10899,17 @@
           <w:szCs w:val="16"/>
           <w:lang w:val="fr-BE"/>
         </w:rPr>
-        <w:t>odel</w:t>
-      </w:r>
-    </w:p>
-  </w:footnote>
-  <w:footnote w:id="3">
-    <w:p>
-      <w:pPr>
-        <w:pStyle w:val="Notedebasdepage"/>
-        <w:spacing w:before="0" w:after="0"/>
+        <w:t xml:space="preserve"> Building </w:t>
+      </w:r>
+      <w:r>
         <w:rPr>
           <w:rFonts w:ascii="Calibri" w:hAnsi="Calibri"/>
           <w:sz w:val="16"/>
           <w:szCs w:val="16"/>
           <w:lang w:val="fr-BE"/>
         </w:rPr>
-      </w:pPr>
+        <w:t>I</w:t>
+      </w:r>
       <w:r>
         <w:rPr>
           <w:rFonts w:ascii="Calibri" w:hAnsi="Calibri"/>
@@ -10954,7 +10917,7 @@
           <w:szCs w:val="16"/>
           <w:lang w:val="fr-BE"/>
         </w:rPr>
-        <w:footnoteRef/>
+        <w:t xml:space="preserve">nformation </w:t>
       </w:r>
       <w:r>
         <w:rPr>
@@ -10963,31 +10926,31 @@
           <w:szCs w:val="16"/>
           <w:lang w:val="fr-BE"/>
         </w:rPr>
-        <w:t xml:space="preserve"> Gestion de maintenance assistée par ordinateur</w:t>
-      </w:r>
-    </w:p>
-  </w:footnote>
-  <w:footnote w:id="4">
-    <w:p>
-      <w:pPr>
-        <w:pStyle w:val="Notedebasdepage"/>
-        <w:spacing w:before="0" w:after="0"/>
+        <w:t>M</w:t>
+      </w:r>
+      <w:r>
         <w:rPr>
           <w:rFonts w:ascii="Calibri" w:hAnsi="Calibri"/>
           <w:sz w:val="16"/>
           <w:szCs w:val="16"/>
           <w:lang w:val="fr-BE"/>
         </w:rPr>
-      </w:pPr>
-      <w:r>
+        <w:t>odel</w:t>
+      </w:r>
+    </w:p>
+  </w:footnote>
+  <w:footnote w:id="3">
+    <w:p>
+      <w:pPr>
+        <w:pStyle w:val="Notedebasdepage"/>
+        <w:spacing w:before="0" w:after="0"/>
         <w:rPr>
           <w:rFonts w:ascii="Calibri" w:hAnsi="Calibri"/>
           <w:sz w:val="16"/>
           <w:szCs w:val="16"/>
           <w:lang w:val="fr-BE"/>
         </w:rPr>
-        <w:footnoteRef/>
-      </w:r>
+      </w:pPr>
       <w:r>
         <w:rPr>
           <w:rFonts w:ascii="Calibri" w:hAnsi="Calibri"/>
@@ -10995,7 +10958,7 @@
           <w:szCs w:val="16"/>
           <w:lang w:val="fr-BE"/>
         </w:rPr>
-        <w:t xml:space="preserve"> </w:t>
+        <w:footnoteRef/>
       </w:r>
       <w:r>
         <w:rPr>
@@ -11004,24 +10967,22 @@
           <w:szCs w:val="16"/>
           <w:lang w:val="fr-BE"/>
         </w:rPr>
-        <w:t>Facility Management Information system</w:t>
+        <w:t xml:space="preserve"> Gestion de maintenance assistée par ordinateur</w:t>
       </w:r>
     </w:p>
   </w:footnote>
-  <w:footnote w:id="5">
+  <w:footnote w:id="4">
     <w:p>
       <w:pPr>
         <w:pStyle w:val="Notedebasdepage"/>
-      </w:pPr>
-      <w:r>
+        <w:spacing w:before="0" w:after="0"/>
         <w:rPr>
           <w:rFonts w:ascii="Calibri" w:hAnsi="Calibri"/>
           <w:sz w:val="16"/>
           <w:szCs w:val="16"/>
           <w:lang w:val="fr-BE"/>
         </w:rPr>
-        <w:footnoteRef/>
-      </w:r>
+      </w:pPr>
       <w:r>
         <w:rPr>
           <w:rFonts w:ascii="Calibri" w:hAnsi="Calibri"/>
@@ -11029,7 +10990,7 @@
           <w:szCs w:val="16"/>
           <w:lang w:val="fr-BE"/>
         </w:rPr>
-        <w:t xml:space="preserve"> </w:t>
+        <w:footnoteRef/>
       </w:r>
       <w:r>
         <w:rPr>
@@ -11038,15 +10999,8 @@
           <w:szCs w:val="16"/>
           <w:lang w:val="fr-BE"/>
         </w:rPr>
-        <w:t>virtual private network</w:t>
-      </w:r>
-    </w:p>
-  </w:footnote>
-  <w:footnote w:id="6">
-    <w:p>
-      <w:pPr>
-        <w:pStyle w:val="Notedebasdepage"/>
-      </w:pPr>
+        <w:t xml:space="preserve"> </w:t>
+      </w:r>
       <w:r>
         <w:rPr>
           <w:rFonts w:ascii="Calibri" w:hAnsi="Calibri"/>
@@ -11054,8 +11008,16 @@
           <w:szCs w:val="16"/>
           <w:lang w:val="fr-BE"/>
         </w:rPr>
-        <w:footnoteRef/>
-      </w:r>
+        <w:t>Facility Management Information system</w:t>
+      </w:r>
+    </w:p>
+  </w:footnote>
+  <w:footnote w:id="5">
+    <w:p>
+      <w:pPr>
+        <w:pStyle w:val="Notedebasdepage"/>
+        <w:spacing w:line="240" w:lineRule="auto"/>
+      </w:pPr>
       <w:r>
         <w:rPr>
           <w:rFonts w:ascii="Calibri" w:hAnsi="Calibri"/>
@@ -11063,7 +11025,7 @@
           <w:szCs w:val="16"/>
           <w:lang w:val="fr-BE"/>
         </w:rPr>
-        <w:t xml:space="preserve"> </w:t>
+        <w:footnoteRef/>
       </w:r>
       <w:r>
         <w:rPr>
@@ -11072,16 +11034,8 @@
           <w:szCs w:val="16"/>
           <w:lang w:val="fr-BE"/>
         </w:rPr>
-        <w:t>Règlement général sur la protection des données</w:t>
-      </w:r>
-    </w:p>
-  </w:footnote>
-  <w:footnote w:id="7">
-    <w:p>
-      <w:pPr>
-        <w:pStyle w:val="Notedebasdepage"/>
-        <w:spacing w:before="0" w:after="0"/>
-      </w:pPr>
+        <w:t xml:space="preserve"> </w:t>
+      </w:r>
       <w:r>
         <w:rPr>
           <w:rFonts w:ascii="Calibri" w:hAnsi="Calibri"/>
@@ -11089,8 +11043,16 @@
           <w:szCs w:val="16"/>
           <w:lang w:val="fr-BE"/>
         </w:rPr>
-        <w:footnoteRef/>
-      </w:r>
+        <w:t>virtual private network</w:t>
+      </w:r>
+    </w:p>
+  </w:footnote>
+  <w:footnote w:id="6">
+    <w:p>
+      <w:pPr>
+        <w:pStyle w:val="Notedebasdepage"/>
+        <w:spacing w:line="240" w:lineRule="auto"/>
+      </w:pPr>
       <w:r>
         <w:rPr>
           <w:rFonts w:ascii="Calibri" w:hAnsi="Calibri"/>
@@ -11098,22 +11060,17 @@
           <w:szCs w:val="16"/>
           <w:lang w:val="fr-BE"/>
         </w:rPr>
-        <w:t xml:space="preserve"> Jeton d'authentification</w:t>
-      </w:r>
-    </w:p>
-  </w:footnote>
-  <w:footnote w:id="8">
-    <w:p>
-      <w:pPr>
-        <w:pStyle w:val="Notedebasdepage"/>
-        <w:spacing w:before="0" w:after="0"/>
+        <w:footnoteRef/>
+      </w:r>
+      <w:r>
         <w:rPr>
           <w:rFonts w:ascii="Calibri" w:hAnsi="Calibri"/>
           <w:sz w:val="16"/>
           <w:szCs w:val="16"/>
           <w:lang w:val="fr-BE"/>
         </w:rPr>
-      </w:pPr>
+        <w:t xml:space="preserve"> </w:t>
+      </w:r>
       <w:r>
         <w:rPr>
           <w:rFonts w:ascii="Calibri" w:hAnsi="Calibri"/>
@@ -11121,8 +11078,16 @@
           <w:szCs w:val="16"/>
           <w:lang w:val="fr-BE"/>
         </w:rPr>
-        <w:footnoteRef/>
-      </w:r>
+        <w:t>Règlement général sur la protection des données</w:t>
+      </w:r>
+    </w:p>
+  </w:footnote>
+  <w:footnote w:id="7">
+    <w:p>
+      <w:pPr>
+        <w:pStyle w:val="Notedebasdepage"/>
+        <w:spacing w:before="0" w:after="0" w:line="240" w:lineRule="auto"/>
+      </w:pPr>
       <w:r>
         <w:rPr>
           <w:rFonts w:ascii="Calibri" w:hAnsi="Calibri"/>
@@ -11130,31 +11095,31 @@
           <w:szCs w:val="16"/>
           <w:lang w:val="fr-BE"/>
         </w:rPr>
-        <w:t xml:space="preserve"> Composants logiciels</w:t>
-      </w:r>
-    </w:p>
-  </w:footnote>
-  <w:footnote w:id="9">
-    <w:p>
-      <w:pPr>
-        <w:pStyle w:val="Notedebasdepage"/>
-        <w:spacing w:before="0" w:after="0"/>
+        <w:footnoteRef/>
+      </w:r>
+      <w:r>
         <w:rPr>
           <w:rFonts w:ascii="Calibri" w:hAnsi="Calibri"/>
           <w:sz w:val="16"/>
           <w:szCs w:val="16"/>
           <w:lang w:val="fr-BE"/>
         </w:rPr>
-      </w:pPr>
-      <w:r>
+        <w:t xml:space="preserve"> Jeton d'authentification</w:t>
+      </w:r>
+    </w:p>
+  </w:footnote>
+  <w:footnote w:id="8">
+    <w:p>
+      <w:pPr>
+        <w:pStyle w:val="Notedebasdepage"/>
+        <w:spacing w:before="0" w:after="0"/>
         <w:rPr>
           <w:rFonts w:ascii="Calibri" w:hAnsi="Calibri"/>
           <w:sz w:val="16"/>
           <w:szCs w:val="16"/>
           <w:lang w:val="fr-BE"/>
         </w:rPr>
-        <w:footnoteRef/>
-      </w:r>
+      </w:pPr>
       <w:r>
         <w:rPr>
           <w:rFonts w:ascii="Calibri" w:hAnsi="Calibri"/>
@@ -11162,7 +11127,7 @@
           <w:szCs w:val="16"/>
           <w:lang w:val="fr-BE"/>
         </w:rPr>
-        <w:t xml:space="preserve"> </w:t>
+        <w:footnoteRef/>
       </w:r>
       <w:r>
         <w:rPr>
@@ -11171,11 +11136,11 @@
           <w:szCs w:val="16"/>
           <w:lang w:val="fr-BE"/>
         </w:rPr>
-        <w:t>virtual private network</w:t>
+        <w:t xml:space="preserve"> Composants logiciels</w:t>
       </w:r>
     </w:p>
   </w:footnote>
-  <w:footnote w:id="10">
+  <w:footnote w:id="9">
     <w:p>
       <w:pPr>
         <w:pStyle w:val="Notedebasdepage"/>
@@ -11212,11 +11177,11 @@
           <w:szCs w:val="16"/>
           <w:lang w:val="fr-BE"/>
         </w:rPr>
-        <w:t>Structured Query Language</w:t>
+        <w:t>virtual private network</w:t>
       </w:r>
     </w:p>
   </w:footnote>
-  <w:footnote w:id="11">
+  <w:footnote w:id="10">
     <w:p>
       <w:pPr>
         <w:pStyle w:val="Notedebasdepage"/>
@@ -11244,25 +11209,22 @@
           <w:szCs w:val="16"/>
           <w:lang w:val="fr-BE"/>
         </w:rPr>
-        <w:t xml:space="preserve"> HyperText Transfer Protocol Secure</w:t>
+        <w:t xml:space="preserve"> Structured Query Language</w:t>
       </w:r>
     </w:p>
   </w:footnote>
-  <w:footnote w:id="12">
+  <w:footnote w:id="11">
     <w:p>
       <w:pPr>
         <w:pStyle w:val="Notedebasdepage"/>
         <w:spacing w:before="0" w:after="0"/>
-      </w:pPr>
-      <w:r>
         <w:rPr>
           <w:rFonts w:ascii="Calibri" w:hAnsi="Calibri"/>
           <w:sz w:val="16"/>
           <w:szCs w:val="16"/>
           <w:lang w:val="fr-BE"/>
         </w:rPr>
-        <w:footnoteRef/>
-      </w:r>
+      </w:pPr>
       <w:r>
         <w:rPr>
           <w:rFonts w:ascii="Calibri" w:hAnsi="Calibri"/>
@@ -11270,6 +11232,41 @@
           <w:szCs w:val="16"/>
           <w:lang w:val="fr-BE"/>
         </w:rPr>
+        <w:footnoteRef/>
+      </w:r>
+      <w:r>
+        <w:rPr>
+          <w:rFonts w:ascii="Calibri" w:hAnsi="Calibri"/>
+          <w:sz w:val="16"/>
+          <w:szCs w:val="16"/>
+          <w:lang w:val="fr-BE"/>
+        </w:rPr>
+        <w:t xml:space="preserve"> HyperText Transfer Protocol Secure</w:t>
+      </w:r>
+    </w:p>
+  </w:footnote>
+  <w:footnote w:id="12">
+    <w:p>
+      <w:pPr>
+        <w:pStyle w:val="Notedebasdepage"/>
+        <w:spacing w:before="0" w:after="0"/>
+      </w:pPr>
+      <w:r>
+        <w:rPr>
+          <w:rFonts w:ascii="Calibri" w:hAnsi="Calibri"/>
+          <w:sz w:val="16"/>
+          <w:szCs w:val="16"/>
+          <w:lang w:val="fr-BE"/>
+        </w:rPr>
+        <w:footnoteRef/>
+      </w:r>
+      <w:r>
+        <w:rPr>
+          <w:rFonts w:ascii="Calibri" w:hAnsi="Calibri"/>
+          <w:sz w:val="16"/>
+          <w:szCs w:val="16"/>
+          <w:lang w:val="fr-BE"/>
+        </w:rPr>
         <w:t xml:space="preserve"> </w:t>
       </w:r>
       <w:hyperlink r:id="rId1" w:history="1">
@@ -11362,16 +11359,7 @@
           <w:szCs w:val="16"/>
           <w:lang w:val="fr-BE"/>
         </w:rPr>
-        <w:t xml:space="preserve">PHP: </w:t>
-      </w:r>
-      <w:r>
-        <w:rPr>
-          <w:rFonts w:ascii="Calibri" w:hAnsi="Calibri"/>
-          <w:sz w:val="16"/>
-          <w:szCs w:val="16"/>
-          <w:lang w:val="fr-BE"/>
-        </w:rPr>
-        <w:t>Hypertext Preprocessor</w:t>
+        <w:t>PHP: Hypertext Preprocessor</w:t>
       </w:r>
     </w:p>
   </w:footnote>
@@ -16434,7 +16422,7 @@
 </file>
 
 <file path=customXml/itemProps1.xml><?xml version="1.0" encoding="utf-8"?>
-<ds:datastoreItem xmlns:ds="http://schemas.openxmlformats.org/officeDocument/2006/customXml" ds:itemID="{7D0347EF-53C6-4975-BB4B-6A14F85AD141}">
+<ds:datastoreItem xmlns:ds="http://schemas.openxmlformats.org/officeDocument/2006/customXml" ds:itemID="{DF1373E8-A679-47E2-8E92-F0A99029E396}">
   <ds:schemaRefs>
     <ds:schemaRef ds:uri="http://schemas.openxmlformats.org/officeDocument/2006/bibliography"/>
   </ds:schemaRefs>

</xml_diff>